<commit_message>
Checkpoint: prepare for advanced AI-driven evaluation and best practice implementation
</commit_message>
<xml_diff>
--- a/marketing_kit_audit.docx
+++ b/marketing_kit_audit.docx
@@ -25,7 +25,7 @@
     </w:p>
     <w:p>
       <w:r>
-        <w:t>Rendered Sections: opportunity_areas, goal, overview, key_findings, market_landscape, b2b_industry_targets, content, brand_voice, brand_archetypes, social_strategy, engagement_framework, references, engagement_index, audience_personas</w:t>
+        <w:t>Rendered Sections: opportunity_areas, goal, overview, key_findings, b2b_industry_targets, market_landscape, brand_archetypes, brand_voice, social_strategy, engagement_framework, content, audience_personas, references, engagement_index</w:t>
       </w:r>
     </w:p>
     <w:p>
@@ -218,7 +218,7 @@
           </w:tcPr>
           <w:p>
             <w:r>
-              <w:t>Welcome to UCARI's marketing kit, designed to showcase our at-home intolerance testing kits for both</w:t>
+              <w:t>Welcome to UCARI's marketing kit, designed to showcase the best food intolerance tests for you and y</w:t>
             </w:r>
           </w:p>
         </w:tc>
@@ -409,7 +409,7 @@
           </w:tcPr>
           <w:p>
             <w:r>
-              <w:t>UCARI's primary goal is to empower health-conscious individuals, pet owners, fitness enthusiasts, ho</w:t>
+              <w:t>UCARI's primary business goal is to help individuals and pets feel their best and live their best li</w:t>
             </w:r>
           </w:p>
         </w:tc>
@@ -600,7 +600,7 @@
           </w:tcPr>
           <w:p>
             <w:r>
-              <w:t>1. Expand Target Market Reach: UCARI can explore partnerships with holistic health practitioners and</w:t>
+              <w:t>1. Expansion into new markets: With the increasing awareness around food and environmental intoleran</w:t>
             </w:r>
           </w:p>
         </w:tc>
@@ -930,7 +930,7 @@
           </w:tcPr>
           <w:p>
             <w:r>
-              <w:t>In the current market landscape, UCARI faces competition from brands such as 5Strands, Everlywell, C</w:t>
+              <w:t xml:space="preserve">In the macro trends of the health and wellness industry, there is a growing demand for personalized </w:t>
             </w:r>
           </w:p>
         </w:tc>
@@ -1730,7 +1730,7 @@
           </w:tcPr>
           <w:p>
             <w:r>
-              <w:t>UCARI's brand voice is empowering, informative, and compassionate. We strive to help individuals and</w:t>
+              <w:t>UCARI's brand voice is empowering, informative, and compassionate. We strive to help you and your pe</w:t>
             </w:r>
           </w:p>
         </w:tc>
@@ -1871,7 +1871,7 @@
           </w:tcPr>
           <w:p>
             <w:r>
-              <w:t>Empower Yourself with UCARI's Intolerance Testing Kits</w:t>
+              <w:t>Content Strategy for UCARI</w:t>
             </w:r>
           </w:p>
         </w:tc>
@@ -1921,7 +1921,7 @@
           </w:tcPr>
           <w:p>
             <w:r>
-              <w:t>UCARI's at-home intolerance testing kits are designed to empower individuals to take control of thei</w:t>
+              <w:t>UCARI's content strategy focuses on providing valuable information to individuals looking to identif</w:t>
             </w:r>
           </w:p>
         </w:tc>
@@ -2112,7 +2112,7 @@
           </w:tcPr>
           <w:p>
             <w:r>
-              <w:t xml:space="preserve">For UCARI's social content and campaign strategy, the focus will be on highlighting the benefits of </w:t>
+              <w:t>To effectively promote UCARI's best food intolerance test and help customers feel their best, the so</w:t>
             </w:r>
           </w:p>
         </w:tc>

</xml_diff>

<commit_message>
Integrate OpenAI for dynamic marketing kit generation and placeholder fixes
</commit_message>
<xml_diff>
--- a/marketing_kit_audit.docx
+++ b/marketing_kit_audit.docx
@@ -20,17 +20,17 @@
     </w:p>
     <w:p>
       <w:r>
-        <w:t>Expected Sections: overview, goal, opportunity_areas, key_findings, market_landscape, audience_personas, b2b_industry_targets, brand_archetypes, brand_voice, content, social_strategy, engagement_framework, references, engagement_index</w:t>
+        <w:t>Expected Sections: executive_summary_overview_purpose, brand_framework_goal, audience_archetypes, key_messaging, product_service_overview, feature_benefit_table, competitive_differentiation, go_to_market_checklist, sample_campaign_concepts, website_content_audit_summary, attachments_references, key_findings, market_landscape, channel_opportunities, audience_personas, b2b_industry_targets, industry_codes_data_broker_research, brand_archetypes, brand_voice, client_dos_donts, content_keyword_strategy, social_strategy, social_production_checklist, campaign_structure, landing_page_strategy, engagement_framework</w:t>
       </w:r>
     </w:p>
     <w:p>
       <w:r>
-        <w:t>Rendered Sections: executive_summary_overview_purpose, brand_framework_goal, key_messaging, audience_archetypes, product_service_overview, feature_benefit_table, go_to_market_checklist, competitive_differentiation, sample_campaign_concepts, website_content_audit_summary, attachments_references, market_landscape, key_findings, b2b_industry_targets, channel_opportunities, industry_codes_data_broker_research, brand_voice, client_dos_donts, brand_archetypes, content_keyword_strategy, audience_personas, campaign_structure, social_strategy, social_production_checklist, landing_page_strategy, engagement_framework</w:t>
+        <w:t>Rendered Sections: executive_summary_overview_purpose, brand_framework_goal, audience_archetypes, key_messaging, product_service_overview, feature_benefit_table, competitive_differentiation, go_to_market_checklist, sample_campaign_concepts, website_content_audit_summary, attachments_references, key_findings, market_landscape, channel_opportunities, audience_personas, b2b_industry_targets, industry_codes_data_broker_research, brand_archetypes, brand_voice, client_dos_donts, content_keyword_strategy, social_strategy, social_production_checklist, campaign_structure, landing_page_strategy, engagement_framework</w:t>
       </w:r>
     </w:p>
     <w:p>
       <w:r>
-        <w:t>Missing Sections: overview, goal, opportunity_areas, content, references, engagement_index</w:t>
+        <w:t>No missing sections.</w:t>
       </w:r>
     </w:p>
     <w:p>
@@ -38,70 +38,1642 @@
         <w:pStyle w:val="Heading2"/>
       </w:pPr>
       <w:r>
-        <w:t>Section: overview</w:t>
+        <w:t>Section: executive_summary_overview_purpose</w:t>
       </w:r>
     </w:p>
     <w:p>
       <w:r>
-        <w:t>Status: missing</w:t>
+        <w:t>Status: ok</w:t>
       </w:r>
     </w:p>
     <w:p>
       <w:r>
-        <w:t>Reason: Section not present in output.</w:t>
+        <w:t>Reason: Section present with blocks.</w:t>
       </w:r>
     </w:p>
     <w:p>
+      <w:pPr>
+        <w:pStyle w:val="Heading3"/>
+      </w:pPr>
       <w:r>
-        <w:t>No blocks found in this section.</w:t>
+        <w:t>Block Details</w:t>
       </w:r>
     </w:p>
+    <w:tbl>
+      <w:tblPr>
+        <w:tblW w:type="auto" w:w="0"/>
+        <w:tblLook w:firstColumn="1" w:firstRow="1" w:lastColumn="0" w:lastRow="0" w:noHBand="0" w:noVBand="1" w:val="04A0"/>
+      </w:tblPr>
+      <w:tblGrid>
+        <w:gridCol w:w="1728"/>
+        <w:gridCol w:w="1728"/>
+        <w:gridCol w:w="1728"/>
+        <w:gridCol w:w="1728"/>
+        <w:gridCol w:w="1728"/>
+      </w:tblGrid>
+      <w:tr>
+        <w:tc>
+          <w:tcPr>
+            <w:tcW w:type="dxa" w:w="1728"/>
+          </w:tcPr>
+          <w:p>
+            <w:r>
+              <w:t>Index</w:t>
+            </w:r>
+          </w:p>
+        </w:tc>
+        <w:tc>
+          <w:tcPr>
+            <w:tcW w:type="dxa" w:w="1728"/>
+          </w:tcPr>
+          <w:p>
+            <w:r>
+              <w:t>Type</w:t>
+            </w:r>
+          </w:p>
+        </w:tc>
+        <w:tc>
+          <w:tcPr>
+            <w:tcW w:type="dxa" w:w="1728"/>
+          </w:tcPr>
+          <w:p>
+            <w:r>
+              <w:t>Status</w:t>
+            </w:r>
+          </w:p>
+        </w:tc>
+        <w:tc>
+          <w:tcPr>
+            <w:tcW w:type="dxa" w:w="1728"/>
+          </w:tcPr>
+          <w:p>
+            <w:r>
+              <w:t>Issues</w:t>
+            </w:r>
+          </w:p>
+        </w:tc>
+        <w:tc>
+          <w:tcPr>
+            <w:tcW w:type="dxa" w:w="1728"/>
+          </w:tcPr>
+          <w:p>
+            <w:r>
+              <w:t>Text</w:t>
+            </w:r>
+          </w:p>
+        </w:tc>
+      </w:tr>
+      <w:tr>
+        <w:tc>
+          <w:tcPr>
+            <w:tcW w:type="dxa" w:w="1728"/>
+          </w:tcPr>
+          <w:p>
+            <w:r>
+              <w:t>0</w:t>
+            </w:r>
+          </w:p>
+        </w:tc>
+        <w:tc>
+          <w:tcPr>
+            <w:tcW w:type="dxa" w:w="1728"/>
+          </w:tcPr>
+          <w:p>
+            <w:r>
+              <w:t>Subhead</w:t>
+            </w:r>
+          </w:p>
+        </w:tc>
+        <w:tc>
+          <w:tcPr>
+            <w:tcW w:type="dxa" w:w="1728"/>
+          </w:tcPr>
+          <w:p>
+            <w:r>
+              <w:t>ok</w:t>
+            </w:r>
+          </w:p>
+        </w:tc>
+        <w:tc>
+          <w:tcPr>
+            <w:tcW w:type="dxa" w:w="1728"/>
+          </w:tcPr>
+          <w:p>
+            <w:r/>
+          </w:p>
+        </w:tc>
+        <w:tc>
+          <w:tcPr>
+            <w:tcW w:type="dxa" w:w="1728"/>
+          </w:tcPr>
+          <w:p>
+            <w:r>
+              <w:t>Executive Summary / Overview &amp; Purpose</w:t>
+            </w:r>
+          </w:p>
+        </w:tc>
+      </w:tr>
+      <w:tr>
+        <w:tc>
+          <w:tcPr>
+            <w:tcW w:type="dxa" w:w="1728"/>
+          </w:tcPr>
+          <w:p>
+            <w:r>
+              <w:t>1</w:t>
+            </w:r>
+          </w:p>
+        </w:tc>
+        <w:tc>
+          <w:tcPr>
+            <w:tcW w:type="dxa" w:w="1728"/>
+          </w:tcPr>
+          <w:p>
+            <w:r>
+              <w:t>Paragraph</w:t>
+            </w:r>
+          </w:p>
+        </w:tc>
+        <w:tc>
+          <w:tcPr>
+            <w:tcW w:type="dxa" w:w="1728"/>
+          </w:tcPr>
+          <w:p>
+            <w:r>
+              <w:t>ok</w:t>
+            </w:r>
+          </w:p>
+        </w:tc>
+        <w:tc>
+          <w:tcPr>
+            <w:tcW w:type="dxa" w:w="1728"/>
+          </w:tcPr>
+          <w:p>
+            <w:r/>
+          </w:p>
+        </w:tc>
+        <w:tc>
+          <w:tcPr>
+            <w:tcW w:type="dxa" w:w="1728"/>
+          </w:tcPr>
+          <w:p>
+            <w:r>
+              <w:t>This marketing kit is tailored specifically for Acme Corp, a leading provider of Widgets. The purpos</w:t>
+            </w:r>
+          </w:p>
+        </w:tc>
+      </w:tr>
+    </w:tbl>
     <w:p>
       <w:pPr>
         <w:pStyle w:val="Heading2"/>
       </w:pPr>
       <w:r>
-        <w:t>Section: goal</w:t>
+        <w:t>Section: brand_framework_goal</w:t>
       </w:r>
     </w:p>
     <w:p>
       <w:r>
-        <w:t>Status: missing</w:t>
+        <w:t>Status: ok</w:t>
       </w:r>
     </w:p>
     <w:p>
       <w:r>
-        <w:t>Reason: Section not present in output.</w:t>
+        <w:t>Reason: Section present with blocks.</w:t>
       </w:r>
     </w:p>
     <w:p>
+      <w:pPr>
+        <w:pStyle w:val="Heading3"/>
+      </w:pPr>
       <w:r>
-        <w:t>No blocks found in this section.</w:t>
+        <w:t>Block Details</w:t>
       </w:r>
     </w:p>
+    <w:tbl>
+      <w:tblPr>
+        <w:tblW w:type="auto" w:w="0"/>
+        <w:tblLook w:firstColumn="1" w:firstRow="1" w:lastColumn="0" w:lastRow="0" w:noHBand="0" w:noVBand="1" w:val="04A0"/>
+      </w:tblPr>
+      <w:tblGrid>
+        <w:gridCol w:w="1728"/>
+        <w:gridCol w:w="1728"/>
+        <w:gridCol w:w="1728"/>
+        <w:gridCol w:w="1728"/>
+        <w:gridCol w:w="1728"/>
+      </w:tblGrid>
+      <w:tr>
+        <w:tc>
+          <w:tcPr>
+            <w:tcW w:type="dxa" w:w="1728"/>
+          </w:tcPr>
+          <w:p>
+            <w:r>
+              <w:t>Index</w:t>
+            </w:r>
+          </w:p>
+        </w:tc>
+        <w:tc>
+          <w:tcPr>
+            <w:tcW w:type="dxa" w:w="1728"/>
+          </w:tcPr>
+          <w:p>
+            <w:r>
+              <w:t>Type</w:t>
+            </w:r>
+          </w:p>
+        </w:tc>
+        <w:tc>
+          <w:tcPr>
+            <w:tcW w:type="dxa" w:w="1728"/>
+          </w:tcPr>
+          <w:p>
+            <w:r>
+              <w:t>Status</w:t>
+            </w:r>
+          </w:p>
+        </w:tc>
+        <w:tc>
+          <w:tcPr>
+            <w:tcW w:type="dxa" w:w="1728"/>
+          </w:tcPr>
+          <w:p>
+            <w:r>
+              <w:t>Issues</w:t>
+            </w:r>
+          </w:p>
+        </w:tc>
+        <w:tc>
+          <w:tcPr>
+            <w:tcW w:type="dxa" w:w="1728"/>
+          </w:tcPr>
+          <w:p>
+            <w:r>
+              <w:t>Text</w:t>
+            </w:r>
+          </w:p>
+        </w:tc>
+      </w:tr>
+      <w:tr>
+        <w:tc>
+          <w:tcPr>
+            <w:tcW w:type="dxa" w:w="1728"/>
+          </w:tcPr>
+          <w:p>
+            <w:r>
+              <w:t>0</w:t>
+            </w:r>
+          </w:p>
+        </w:tc>
+        <w:tc>
+          <w:tcPr>
+            <w:tcW w:type="dxa" w:w="1728"/>
+          </w:tcPr>
+          <w:p>
+            <w:r>
+              <w:t>Table</w:t>
+            </w:r>
+          </w:p>
+        </w:tc>
+        <w:tc>
+          <w:tcPr>
+            <w:tcW w:type="dxa" w:w="1728"/>
+          </w:tcPr>
+          <w:p>
+            <w:r>
+              <w:t>ok</w:t>
+            </w:r>
+          </w:p>
+        </w:tc>
+        <w:tc>
+          <w:tcPr>
+            <w:tcW w:type="dxa" w:w="1728"/>
+          </w:tcPr>
+          <w:p>
+            <w:r/>
+          </w:p>
+        </w:tc>
+        <w:tc>
+          <w:tcPr>
+            <w:tcW w:type="dxa" w:w="1728"/>
+          </w:tcPr>
+          <w:p>
+            <w:r/>
+          </w:p>
+        </w:tc>
+      </w:tr>
+    </w:tbl>
     <w:p>
       <w:pPr>
         <w:pStyle w:val="Heading2"/>
       </w:pPr>
       <w:r>
-        <w:t>Section: opportunity_areas</w:t>
+        <w:t>Section: audience_archetypes</w:t>
       </w:r>
     </w:p>
     <w:p>
       <w:r>
-        <w:t>Status: missing</w:t>
+        <w:t>Status: ok</w:t>
       </w:r>
     </w:p>
     <w:p>
       <w:r>
-        <w:t>Reason: Section not present in output.</w:t>
+        <w:t>Reason: Section present with blocks.</w:t>
+      </w:r>
+    </w:p>
+    <w:p>
+      <w:pPr>
+        <w:pStyle w:val="Heading3"/>
+      </w:pPr>
+      <w:r>
+        <w:t>Block Details</w:t>
+      </w:r>
+    </w:p>
+    <w:tbl>
+      <w:tblPr>
+        <w:tblW w:type="auto" w:w="0"/>
+        <w:tblLook w:firstColumn="1" w:firstRow="1" w:lastColumn="0" w:lastRow="0" w:noHBand="0" w:noVBand="1" w:val="04A0"/>
+      </w:tblPr>
+      <w:tblGrid>
+        <w:gridCol w:w="1728"/>
+        <w:gridCol w:w="1728"/>
+        <w:gridCol w:w="1728"/>
+        <w:gridCol w:w="1728"/>
+        <w:gridCol w:w="1728"/>
+      </w:tblGrid>
+      <w:tr>
+        <w:tc>
+          <w:tcPr>
+            <w:tcW w:type="dxa" w:w="1728"/>
+          </w:tcPr>
+          <w:p>
+            <w:r>
+              <w:t>Index</w:t>
+            </w:r>
+          </w:p>
+        </w:tc>
+        <w:tc>
+          <w:tcPr>
+            <w:tcW w:type="dxa" w:w="1728"/>
+          </w:tcPr>
+          <w:p>
+            <w:r>
+              <w:t>Type</w:t>
+            </w:r>
+          </w:p>
+        </w:tc>
+        <w:tc>
+          <w:tcPr>
+            <w:tcW w:type="dxa" w:w="1728"/>
+          </w:tcPr>
+          <w:p>
+            <w:r>
+              <w:t>Status</w:t>
+            </w:r>
+          </w:p>
+        </w:tc>
+        <w:tc>
+          <w:tcPr>
+            <w:tcW w:type="dxa" w:w="1728"/>
+          </w:tcPr>
+          <w:p>
+            <w:r>
+              <w:t>Issues</w:t>
+            </w:r>
+          </w:p>
+        </w:tc>
+        <w:tc>
+          <w:tcPr>
+            <w:tcW w:type="dxa" w:w="1728"/>
+          </w:tcPr>
+          <w:p>
+            <w:r>
+              <w:t>Text</w:t>
+            </w:r>
+          </w:p>
+        </w:tc>
+      </w:tr>
+      <w:tr>
+        <w:tc>
+          <w:tcPr>
+            <w:tcW w:type="dxa" w:w="1728"/>
+          </w:tcPr>
+          <w:p>
+            <w:r>
+              <w:t>0</w:t>
+            </w:r>
+          </w:p>
+        </w:tc>
+        <w:tc>
+          <w:tcPr>
+            <w:tcW w:type="dxa" w:w="1728"/>
+          </w:tcPr>
+          <w:p>
+            <w:r>
+              <w:t>Archetype</w:t>
+            </w:r>
+          </w:p>
+        </w:tc>
+        <w:tc>
+          <w:tcPr>
+            <w:tcW w:type="dxa" w:w="1728"/>
+          </w:tcPr>
+          <w:p>
+            <w:r>
+              <w:t>ok</w:t>
+            </w:r>
+          </w:p>
+        </w:tc>
+        <w:tc>
+          <w:tcPr>
+            <w:tcW w:type="dxa" w:w="1728"/>
+          </w:tcPr>
+          <w:p>
+            <w:r/>
+          </w:p>
+        </w:tc>
+        <w:tc>
+          <w:tcPr>
+            <w:tcW w:type="dxa" w:w="1728"/>
+          </w:tcPr>
+          <w:p>
+            <w:r/>
+          </w:p>
+        </w:tc>
+      </w:tr>
+    </w:tbl>
+    <w:p>
+      <w:pPr>
+        <w:pStyle w:val="Heading2"/>
+      </w:pPr>
+      <w:r>
+        <w:t>Section: key_messaging</w:t>
       </w:r>
     </w:p>
     <w:p>
       <w:r>
-        <w:t>No blocks found in this section.</w:t>
+        <w:t>Status: ok</w:t>
       </w:r>
     </w:p>
+    <w:p>
+      <w:r>
+        <w:t>Reason: Section present with blocks.</w:t>
+      </w:r>
+    </w:p>
+    <w:p>
+      <w:pPr>
+        <w:pStyle w:val="Heading3"/>
+      </w:pPr>
+      <w:r>
+        <w:t>Block Details</w:t>
+      </w:r>
+    </w:p>
+    <w:tbl>
+      <w:tblPr>
+        <w:tblW w:type="auto" w:w="0"/>
+        <w:tblLook w:firstColumn="1" w:firstRow="1" w:lastColumn="0" w:lastRow="0" w:noHBand="0" w:noVBand="1" w:val="04A0"/>
+      </w:tblPr>
+      <w:tblGrid>
+        <w:gridCol w:w="1728"/>
+        <w:gridCol w:w="1728"/>
+        <w:gridCol w:w="1728"/>
+        <w:gridCol w:w="1728"/>
+        <w:gridCol w:w="1728"/>
+      </w:tblGrid>
+      <w:tr>
+        <w:tc>
+          <w:tcPr>
+            <w:tcW w:type="dxa" w:w="1728"/>
+          </w:tcPr>
+          <w:p>
+            <w:r>
+              <w:t>Index</w:t>
+            </w:r>
+          </w:p>
+        </w:tc>
+        <w:tc>
+          <w:tcPr>
+            <w:tcW w:type="dxa" w:w="1728"/>
+          </w:tcPr>
+          <w:p>
+            <w:r>
+              <w:t>Type</w:t>
+            </w:r>
+          </w:p>
+        </w:tc>
+        <w:tc>
+          <w:tcPr>
+            <w:tcW w:type="dxa" w:w="1728"/>
+          </w:tcPr>
+          <w:p>
+            <w:r>
+              <w:t>Status</w:t>
+            </w:r>
+          </w:p>
+        </w:tc>
+        <w:tc>
+          <w:tcPr>
+            <w:tcW w:type="dxa" w:w="1728"/>
+          </w:tcPr>
+          <w:p>
+            <w:r>
+              <w:t>Issues</w:t>
+            </w:r>
+          </w:p>
+        </w:tc>
+        <w:tc>
+          <w:tcPr>
+            <w:tcW w:type="dxa" w:w="1728"/>
+          </w:tcPr>
+          <w:p>
+            <w:r>
+              <w:t>Text</w:t>
+            </w:r>
+          </w:p>
+        </w:tc>
+      </w:tr>
+      <w:tr>
+        <w:tc>
+          <w:tcPr>
+            <w:tcW w:type="dxa" w:w="1728"/>
+          </w:tcPr>
+          <w:p>
+            <w:r>
+              <w:t>0</w:t>
+            </w:r>
+          </w:p>
+        </w:tc>
+        <w:tc>
+          <w:tcPr>
+            <w:tcW w:type="dxa" w:w="1728"/>
+          </w:tcPr>
+          <w:p>
+            <w:r>
+              <w:t>Table</w:t>
+            </w:r>
+          </w:p>
+        </w:tc>
+        <w:tc>
+          <w:tcPr>
+            <w:tcW w:type="dxa" w:w="1728"/>
+          </w:tcPr>
+          <w:p>
+            <w:r>
+              <w:t>ok</w:t>
+            </w:r>
+          </w:p>
+        </w:tc>
+        <w:tc>
+          <w:tcPr>
+            <w:tcW w:type="dxa" w:w="1728"/>
+          </w:tcPr>
+          <w:p>
+            <w:r/>
+          </w:p>
+        </w:tc>
+        <w:tc>
+          <w:tcPr>
+            <w:tcW w:type="dxa" w:w="1728"/>
+          </w:tcPr>
+          <w:p>
+            <w:r/>
+          </w:p>
+        </w:tc>
+      </w:tr>
+    </w:tbl>
+    <w:p>
+      <w:pPr>
+        <w:pStyle w:val="Heading2"/>
+      </w:pPr>
+      <w:r>
+        <w:t>Section: product_service_overview</w:t>
+      </w:r>
+    </w:p>
+    <w:p>
+      <w:r>
+        <w:t>Status: ok</w:t>
+      </w:r>
+    </w:p>
+    <w:p>
+      <w:r>
+        <w:t>Reason: Section present with blocks.</w:t>
+      </w:r>
+    </w:p>
+    <w:p>
+      <w:pPr>
+        <w:pStyle w:val="Heading3"/>
+      </w:pPr>
+      <w:r>
+        <w:t>Block Details</w:t>
+      </w:r>
+    </w:p>
+    <w:tbl>
+      <w:tblPr>
+        <w:tblW w:type="auto" w:w="0"/>
+        <w:tblLook w:firstColumn="1" w:firstRow="1" w:lastColumn="0" w:lastRow="0" w:noHBand="0" w:noVBand="1" w:val="04A0"/>
+      </w:tblPr>
+      <w:tblGrid>
+        <w:gridCol w:w="1728"/>
+        <w:gridCol w:w="1728"/>
+        <w:gridCol w:w="1728"/>
+        <w:gridCol w:w="1728"/>
+        <w:gridCol w:w="1728"/>
+      </w:tblGrid>
+      <w:tr>
+        <w:tc>
+          <w:tcPr>
+            <w:tcW w:type="dxa" w:w="1728"/>
+          </w:tcPr>
+          <w:p>
+            <w:r>
+              <w:t>Index</w:t>
+            </w:r>
+          </w:p>
+        </w:tc>
+        <w:tc>
+          <w:tcPr>
+            <w:tcW w:type="dxa" w:w="1728"/>
+          </w:tcPr>
+          <w:p>
+            <w:r>
+              <w:t>Type</w:t>
+            </w:r>
+          </w:p>
+        </w:tc>
+        <w:tc>
+          <w:tcPr>
+            <w:tcW w:type="dxa" w:w="1728"/>
+          </w:tcPr>
+          <w:p>
+            <w:r>
+              <w:t>Status</w:t>
+            </w:r>
+          </w:p>
+        </w:tc>
+        <w:tc>
+          <w:tcPr>
+            <w:tcW w:type="dxa" w:w="1728"/>
+          </w:tcPr>
+          <w:p>
+            <w:r>
+              <w:t>Issues</w:t>
+            </w:r>
+          </w:p>
+        </w:tc>
+        <w:tc>
+          <w:tcPr>
+            <w:tcW w:type="dxa" w:w="1728"/>
+          </w:tcPr>
+          <w:p>
+            <w:r>
+              <w:t>Text</w:t>
+            </w:r>
+          </w:p>
+        </w:tc>
+      </w:tr>
+      <w:tr>
+        <w:tc>
+          <w:tcPr>
+            <w:tcW w:type="dxa" w:w="1728"/>
+          </w:tcPr>
+          <w:p>
+            <w:r>
+              <w:t>0</w:t>
+            </w:r>
+          </w:p>
+        </w:tc>
+        <w:tc>
+          <w:tcPr>
+            <w:tcW w:type="dxa" w:w="1728"/>
+          </w:tcPr>
+          <w:p>
+            <w:r>
+              <w:t>Subhead</w:t>
+            </w:r>
+          </w:p>
+        </w:tc>
+        <w:tc>
+          <w:tcPr>
+            <w:tcW w:type="dxa" w:w="1728"/>
+          </w:tcPr>
+          <w:p>
+            <w:r>
+              <w:t>ok</w:t>
+            </w:r>
+          </w:p>
+        </w:tc>
+        <w:tc>
+          <w:tcPr>
+            <w:tcW w:type="dxa" w:w="1728"/>
+          </w:tcPr>
+          <w:p>
+            <w:r/>
+          </w:p>
+        </w:tc>
+        <w:tc>
+          <w:tcPr>
+            <w:tcW w:type="dxa" w:w="1728"/>
+          </w:tcPr>
+          <w:p>
+            <w:r>
+              <w:t>Product/Service Overview</w:t>
+            </w:r>
+          </w:p>
+        </w:tc>
+      </w:tr>
+      <w:tr>
+        <w:tc>
+          <w:tcPr>
+            <w:tcW w:type="dxa" w:w="1728"/>
+          </w:tcPr>
+          <w:p>
+            <w:r>
+              <w:t>1</w:t>
+            </w:r>
+          </w:p>
+        </w:tc>
+        <w:tc>
+          <w:tcPr>
+            <w:tcW w:type="dxa" w:w="1728"/>
+          </w:tcPr>
+          <w:p>
+            <w:r>
+              <w:t>Paragraph</w:t>
+            </w:r>
+          </w:p>
+        </w:tc>
+        <w:tc>
+          <w:tcPr>
+            <w:tcW w:type="dxa" w:w="1728"/>
+          </w:tcPr>
+          <w:p>
+            <w:r>
+              <w:t>ok</w:t>
+            </w:r>
+          </w:p>
+        </w:tc>
+        <w:tc>
+          <w:tcPr>
+            <w:tcW w:type="dxa" w:w="1728"/>
+          </w:tcPr>
+          <w:p>
+            <w:r/>
+          </w:p>
+        </w:tc>
+        <w:tc>
+          <w:tcPr>
+            <w:tcW w:type="dxa" w:w="1728"/>
+          </w:tcPr>
+          <w:p>
+            <w:r>
+              <w:t>Acme Corp offers a wide range of innovative products and services designed to meet the diverse needs</w:t>
+            </w:r>
+          </w:p>
+        </w:tc>
+      </w:tr>
+    </w:tbl>
+    <w:p>
+      <w:pPr>
+        <w:pStyle w:val="Heading2"/>
+      </w:pPr>
+      <w:r>
+        <w:t>Section: feature_benefit_table</w:t>
+      </w:r>
+    </w:p>
+    <w:p>
+      <w:r>
+        <w:t>Status: ok</w:t>
+      </w:r>
+    </w:p>
+    <w:p>
+      <w:r>
+        <w:t>Reason: Section present with blocks.</w:t>
+      </w:r>
+    </w:p>
+    <w:p>
+      <w:pPr>
+        <w:pStyle w:val="Heading3"/>
+      </w:pPr>
+      <w:r>
+        <w:t>Block Details</w:t>
+      </w:r>
+    </w:p>
+    <w:tbl>
+      <w:tblPr>
+        <w:tblW w:type="auto" w:w="0"/>
+        <w:tblLook w:firstColumn="1" w:firstRow="1" w:lastColumn="0" w:lastRow="0" w:noHBand="0" w:noVBand="1" w:val="04A0"/>
+      </w:tblPr>
+      <w:tblGrid>
+        <w:gridCol w:w="1728"/>
+        <w:gridCol w:w="1728"/>
+        <w:gridCol w:w="1728"/>
+        <w:gridCol w:w="1728"/>
+        <w:gridCol w:w="1728"/>
+      </w:tblGrid>
+      <w:tr>
+        <w:tc>
+          <w:tcPr>
+            <w:tcW w:type="dxa" w:w="1728"/>
+          </w:tcPr>
+          <w:p>
+            <w:r>
+              <w:t>Index</w:t>
+            </w:r>
+          </w:p>
+        </w:tc>
+        <w:tc>
+          <w:tcPr>
+            <w:tcW w:type="dxa" w:w="1728"/>
+          </w:tcPr>
+          <w:p>
+            <w:r>
+              <w:t>Type</w:t>
+            </w:r>
+          </w:p>
+        </w:tc>
+        <w:tc>
+          <w:tcPr>
+            <w:tcW w:type="dxa" w:w="1728"/>
+          </w:tcPr>
+          <w:p>
+            <w:r>
+              <w:t>Status</w:t>
+            </w:r>
+          </w:p>
+        </w:tc>
+        <w:tc>
+          <w:tcPr>
+            <w:tcW w:type="dxa" w:w="1728"/>
+          </w:tcPr>
+          <w:p>
+            <w:r>
+              <w:t>Issues</w:t>
+            </w:r>
+          </w:p>
+        </w:tc>
+        <w:tc>
+          <w:tcPr>
+            <w:tcW w:type="dxa" w:w="1728"/>
+          </w:tcPr>
+          <w:p>
+            <w:r>
+              <w:t>Text</w:t>
+            </w:r>
+          </w:p>
+        </w:tc>
+      </w:tr>
+      <w:tr>
+        <w:tc>
+          <w:tcPr>
+            <w:tcW w:type="dxa" w:w="1728"/>
+          </w:tcPr>
+          <w:p>
+            <w:r>
+              <w:t>0</w:t>
+            </w:r>
+          </w:p>
+        </w:tc>
+        <w:tc>
+          <w:tcPr>
+            <w:tcW w:type="dxa" w:w="1728"/>
+          </w:tcPr>
+          <w:p>
+            <w:r>
+              <w:t>Table</w:t>
+            </w:r>
+          </w:p>
+        </w:tc>
+        <w:tc>
+          <w:tcPr>
+            <w:tcW w:type="dxa" w:w="1728"/>
+          </w:tcPr>
+          <w:p>
+            <w:r>
+              <w:t>ok</w:t>
+            </w:r>
+          </w:p>
+        </w:tc>
+        <w:tc>
+          <w:tcPr>
+            <w:tcW w:type="dxa" w:w="1728"/>
+          </w:tcPr>
+          <w:p>
+            <w:r/>
+          </w:p>
+        </w:tc>
+        <w:tc>
+          <w:tcPr>
+            <w:tcW w:type="dxa" w:w="1728"/>
+          </w:tcPr>
+          <w:p>
+            <w:r/>
+          </w:p>
+        </w:tc>
+      </w:tr>
+    </w:tbl>
+    <w:p>
+      <w:pPr>
+        <w:pStyle w:val="Heading2"/>
+      </w:pPr>
+      <w:r>
+        <w:t>Section: competitive_differentiation</w:t>
+      </w:r>
+    </w:p>
+    <w:p>
+      <w:r>
+        <w:t>Status: ok</w:t>
+      </w:r>
+    </w:p>
+    <w:p>
+      <w:r>
+        <w:t>Reason: Section present with blocks.</w:t>
+      </w:r>
+    </w:p>
+    <w:p>
+      <w:pPr>
+        <w:pStyle w:val="Heading3"/>
+      </w:pPr>
+      <w:r>
+        <w:t>Block Details</w:t>
+      </w:r>
+    </w:p>
+    <w:tbl>
+      <w:tblPr>
+        <w:tblW w:type="auto" w:w="0"/>
+        <w:tblLook w:firstColumn="1" w:firstRow="1" w:lastColumn="0" w:lastRow="0" w:noHBand="0" w:noVBand="1" w:val="04A0"/>
+      </w:tblPr>
+      <w:tblGrid>
+        <w:gridCol w:w="1728"/>
+        <w:gridCol w:w="1728"/>
+        <w:gridCol w:w="1728"/>
+        <w:gridCol w:w="1728"/>
+        <w:gridCol w:w="1728"/>
+      </w:tblGrid>
+      <w:tr>
+        <w:tc>
+          <w:tcPr>
+            <w:tcW w:type="dxa" w:w="1728"/>
+          </w:tcPr>
+          <w:p>
+            <w:r>
+              <w:t>Index</w:t>
+            </w:r>
+          </w:p>
+        </w:tc>
+        <w:tc>
+          <w:tcPr>
+            <w:tcW w:type="dxa" w:w="1728"/>
+          </w:tcPr>
+          <w:p>
+            <w:r>
+              <w:t>Type</w:t>
+            </w:r>
+          </w:p>
+        </w:tc>
+        <w:tc>
+          <w:tcPr>
+            <w:tcW w:type="dxa" w:w="1728"/>
+          </w:tcPr>
+          <w:p>
+            <w:r>
+              <w:t>Status</w:t>
+            </w:r>
+          </w:p>
+        </w:tc>
+        <w:tc>
+          <w:tcPr>
+            <w:tcW w:type="dxa" w:w="1728"/>
+          </w:tcPr>
+          <w:p>
+            <w:r>
+              <w:t>Issues</w:t>
+            </w:r>
+          </w:p>
+        </w:tc>
+        <w:tc>
+          <w:tcPr>
+            <w:tcW w:type="dxa" w:w="1728"/>
+          </w:tcPr>
+          <w:p>
+            <w:r>
+              <w:t>Text</w:t>
+            </w:r>
+          </w:p>
+        </w:tc>
+      </w:tr>
+      <w:tr>
+        <w:tc>
+          <w:tcPr>
+            <w:tcW w:type="dxa" w:w="1728"/>
+          </w:tcPr>
+          <w:p>
+            <w:r>
+              <w:t>0</w:t>
+            </w:r>
+          </w:p>
+        </w:tc>
+        <w:tc>
+          <w:tcPr>
+            <w:tcW w:type="dxa" w:w="1728"/>
+          </w:tcPr>
+          <w:p>
+            <w:r>
+              <w:t>Table</w:t>
+            </w:r>
+          </w:p>
+        </w:tc>
+        <w:tc>
+          <w:tcPr>
+            <w:tcW w:type="dxa" w:w="1728"/>
+          </w:tcPr>
+          <w:p>
+            <w:r>
+              <w:t>ok</w:t>
+            </w:r>
+          </w:p>
+        </w:tc>
+        <w:tc>
+          <w:tcPr>
+            <w:tcW w:type="dxa" w:w="1728"/>
+          </w:tcPr>
+          <w:p>
+            <w:r/>
+          </w:p>
+        </w:tc>
+        <w:tc>
+          <w:tcPr>
+            <w:tcW w:type="dxa" w:w="1728"/>
+          </w:tcPr>
+          <w:p>
+            <w:r/>
+          </w:p>
+        </w:tc>
+      </w:tr>
+    </w:tbl>
+    <w:p>
+      <w:pPr>
+        <w:pStyle w:val="Heading2"/>
+      </w:pPr>
+      <w:r>
+        <w:t>Section: go_to_market_checklist</w:t>
+      </w:r>
+    </w:p>
+    <w:p>
+      <w:r>
+        <w:t>Status: ok</w:t>
+      </w:r>
+    </w:p>
+    <w:p>
+      <w:r>
+        <w:t>Reason: Section present with blocks.</w:t>
+      </w:r>
+    </w:p>
+    <w:p>
+      <w:pPr>
+        <w:pStyle w:val="Heading3"/>
+      </w:pPr>
+      <w:r>
+        <w:t>Block Details</w:t>
+      </w:r>
+    </w:p>
+    <w:tbl>
+      <w:tblPr>
+        <w:tblW w:type="auto" w:w="0"/>
+        <w:tblLook w:firstColumn="1" w:firstRow="1" w:lastColumn="0" w:lastRow="0" w:noHBand="0" w:noVBand="1" w:val="04A0"/>
+      </w:tblPr>
+      <w:tblGrid>
+        <w:gridCol w:w="1728"/>
+        <w:gridCol w:w="1728"/>
+        <w:gridCol w:w="1728"/>
+        <w:gridCol w:w="1728"/>
+        <w:gridCol w:w="1728"/>
+      </w:tblGrid>
+      <w:tr>
+        <w:tc>
+          <w:tcPr>
+            <w:tcW w:type="dxa" w:w="1728"/>
+          </w:tcPr>
+          <w:p>
+            <w:r>
+              <w:t>Index</w:t>
+            </w:r>
+          </w:p>
+        </w:tc>
+        <w:tc>
+          <w:tcPr>
+            <w:tcW w:type="dxa" w:w="1728"/>
+          </w:tcPr>
+          <w:p>
+            <w:r>
+              <w:t>Type</w:t>
+            </w:r>
+          </w:p>
+        </w:tc>
+        <w:tc>
+          <w:tcPr>
+            <w:tcW w:type="dxa" w:w="1728"/>
+          </w:tcPr>
+          <w:p>
+            <w:r>
+              <w:t>Status</w:t>
+            </w:r>
+          </w:p>
+        </w:tc>
+        <w:tc>
+          <w:tcPr>
+            <w:tcW w:type="dxa" w:w="1728"/>
+          </w:tcPr>
+          <w:p>
+            <w:r>
+              <w:t>Issues</w:t>
+            </w:r>
+          </w:p>
+        </w:tc>
+        <w:tc>
+          <w:tcPr>
+            <w:tcW w:type="dxa" w:w="1728"/>
+          </w:tcPr>
+          <w:p>
+            <w:r>
+              <w:t>Text</w:t>
+            </w:r>
+          </w:p>
+        </w:tc>
+      </w:tr>
+      <w:tr>
+        <w:tc>
+          <w:tcPr>
+            <w:tcW w:type="dxa" w:w="1728"/>
+          </w:tcPr>
+          <w:p>
+            <w:r>
+              <w:t>0</w:t>
+            </w:r>
+          </w:p>
+        </w:tc>
+        <w:tc>
+          <w:tcPr>
+            <w:tcW w:type="dxa" w:w="1728"/>
+          </w:tcPr>
+          <w:p>
+            <w:r>
+              <w:t>Checklist</w:t>
+            </w:r>
+          </w:p>
+        </w:tc>
+        <w:tc>
+          <w:tcPr>
+            <w:tcW w:type="dxa" w:w="1728"/>
+          </w:tcPr>
+          <w:p>
+            <w:r>
+              <w:t>ok</w:t>
+            </w:r>
+          </w:p>
+        </w:tc>
+        <w:tc>
+          <w:tcPr>
+            <w:tcW w:type="dxa" w:w="1728"/>
+          </w:tcPr>
+          <w:p>
+            <w:r/>
+          </w:p>
+        </w:tc>
+        <w:tc>
+          <w:tcPr>
+            <w:tcW w:type="dxa" w:w="1728"/>
+          </w:tcPr>
+          <w:p>
+            <w:r/>
+          </w:p>
+        </w:tc>
+      </w:tr>
+    </w:tbl>
+    <w:p>
+      <w:pPr>
+        <w:pStyle w:val="Heading2"/>
+      </w:pPr>
+      <w:r>
+        <w:t>Section: sample_campaign_concepts</w:t>
+      </w:r>
+    </w:p>
+    <w:p>
+      <w:r>
+        <w:t>Status: ok</w:t>
+      </w:r>
+    </w:p>
+    <w:p>
+      <w:r>
+        <w:t>Reason: Section present with blocks.</w:t>
+      </w:r>
+    </w:p>
+    <w:p>
+      <w:pPr>
+        <w:pStyle w:val="Heading3"/>
+      </w:pPr>
+      <w:r>
+        <w:t>Block Details</w:t>
+      </w:r>
+    </w:p>
+    <w:tbl>
+      <w:tblPr>
+        <w:tblW w:type="auto" w:w="0"/>
+        <w:tblLook w:firstColumn="1" w:firstRow="1" w:lastColumn="0" w:lastRow="0" w:noHBand="0" w:noVBand="1" w:val="04A0"/>
+      </w:tblPr>
+      <w:tblGrid>
+        <w:gridCol w:w="1728"/>
+        <w:gridCol w:w="1728"/>
+        <w:gridCol w:w="1728"/>
+        <w:gridCol w:w="1728"/>
+        <w:gridCol w:w="1728"/>
+      </w:tblGrid>
+      <w:tr>
+        <w:tc>
+          <w:tcPr>
+            <w:tcW w:type="dxa" w:w="1728"/>
+          </w:tcPr>
+          <w:p>
+            <w:r>
+              <w:t>Index</w:t>
+            </w:r>
+          </w:p>
+        </w:tc>
+        <w:tc>
+          <w:tcPr>
+            <w:tcW w:type="dxa" w:w="1728"/>
+          </w:tcPr>
+          <w:p>
+            <w:r>
+              <w:t>Type</w:t>
+            </w:r>
+          </w:p>
+        </w:tc>
+        <w:tc>
+          <w:tcPr>
+            <w:tcW w:type="dxa" w:w="1728"/>
+          </w:tcPr>
+          <w:p>
+            <w:r>
+              <w:t>Status</w:t>
+            </w:r>
+          </w:p>
+        </w:tc>
+        <w:tc>
+          <w:tcPr>
+            <w:tcW w:type="dxa" w:w="1728"/>
+          </w:tcPr>
+          <w:p>
+            <w:r>
+              <w:t>Issues</w:t>
+            </w:r>
+          </w:p>
+        </w:tc>
+        <w:tc>
+          <w:tcPr>
+            <w:tcW w:type="dxa" w:w="1728"/>
+          </w:tcPr>
+          <w:p>
+            <w:r>
+              <w:t>Text</w:t>
+            </w:r>
+          </w:p>
+        </w:tc>
+      </w:tr>
+      <w:tr>
+        <w:tc>
+          <w:tcPr>
+            <w:tcW w:type="dxa" w:w="1728"/>
+          </w:tcPr>
+          <w:p>
+            <w:r>
+              <w:t>0</w:t>
+            </w:r>
+          </w:p>
+        </w:tc>
+        <w:tc>
+          <w:tcPr>
+            <w:tcW w:type="dxa" w:w="1728"/>
+          </w:tcPr>
+          <w:p>
+            <w:r>
+              <w:t>Paragraph</w:t>
+            </w:r>
+          </w:p>
+        </w:tc>
+        <w:tc>
+          <w:tcPr>
+            <w:tcW w:type="dxa" w:w="1728"/>
+          </w:tcPr>
+          <w:p>
+            <w:r>
+              <w:t>review</w:t>
+            </w:r>
+          </w:p>
+        </w:tc>
+        <w:tc>
+          <w:tcPr>
+            <w:tcW w:type="dxa" w:w="1728"/>
+          </w:tcPr>
+          <w:p>
+            <w:r>
+              <w:t>Block contains [REVIEW] tag (AI uncertainty).</w:t>
+            </w:r>
+          </w:p>
+        </w:tc>
+        <w:tc>
+          <w:tcPr>
+            <w:tcW w:type="dxa" w:w="1728"/>
+          </w:tcPr>
+          <w:p>
+            <w:r>
+              <w:t>[REVIEW] Placeholder for Sample Campaign Concepts section. Generator not implemented.</w:t>
+            </w:r>
+          </w:p>
+        </w:tc>
+      </w:tr>
+    </w:tbl>
+    <w:p>
+      <w:pPr>
+        <w:pStyle w:val="Heading2"/>
+      </w:pPr>
+      <w:r>
+        <w:t>Section: website_content_audit_summary</w:t>
+      </w:r>
+    </w:p>
+    <w:p>
+      <w:r>
+        <w:t>Status: ok</w:t>
+      </w:r>
+    </w:p>
+    <w:p>
+      <w:r>
+        <w:t>Reason: Section present with blocks.</w:t>
+      </w:r>
+    </w:p>
+    <w:p>
+      <w:pPr>
+        <w:pStyle w:val="Heading3"/>
+      </w:pPr>
+      <w:r>
+        <w:t>Block Details</w:t>
+      </w:r>
+    </w:p>
+    <w:tbl>
+      <w:tblPr>
+        <w:tblW w:type="auto" w:w="0"/>
+        <w:tblLook w:firstColumn="1" w:firstRow="1" w:lastColumn="0" w:lastRow="0" w:noHBand="0" w:noVBand="1" w:val="04A0"/>
+      </w:tblPr>
+      <w:tblGrid>
+        <w:gridCol w:w="1728"/>
+        <w:gridCol w:w="1728"/>
+        <w:gridCol w:w="1728"/>
+        <w:gridCol w:w="1728"/>
+        <w:gridCol w:w="1728"/>
+      </w:tblGrid>
+      <w:tr>
+        <w:tc>
+          <w:tcPr>
+            <w:tcW w:type="dxa" w:w="1728"/>
+          </w:tcPr>
+          <w:p>
+            <w:r>
+              <w:t>Index</w:t>
+            </w:r>
+          </w:p>
+        </w:tc>
+        <w:tc>
+          <w:tcPr>
+            <w:tcW w:type="dxa" w:w="1728"/>
+          </w:tcPr>
+          <w:p>
+            <w:r>
+              <w:t>Type</w:t>
+            </w:r>
+          </w:p>
+        </w:tc>
+        <w:tc>
+          <w:tcPr>
+            <w:tcW w:type="dxa" w:w="1728"/>
+          </w:tcPr>
+          <w:p>
+            <w:r>
+              <w:t>Status</w:t>
+            </w:r>
+          </w:p>
+        </w:tc>
+        <w:tc>
+          <w:tcPr>
+            <w:tcW w:type="dxa" w:w="1728"/>
+          </w:tcPr>
+          <w:p>
+            <w:r>
+              <w:t>Issues</w:t>
+            </w:r>
+          </w:p>
+        </w:tc>
+        <w:tc>
+          <w:tcPr>
+            <w:tcW w:type="dxa" w:w="1728"/>
+          </w:tcPr>
+          <w:p>
+            <w:r>
+              <w:t>Text</w:t>
+            </w:r>
+          </w:p>
+        </w:tc>
+      </w:tr>
+      <w:tr>
+        <w:tc>
+          <w:tcPr>
+            <w:tcW w:type="dxa" w:w="1728"/>
+          </w:tcPr>
+          <w:p>
+            <w:r>
+              <w:t>0</w:t>
+            </w:r>
+          </w:p>
+        </w:tc>
+        <w:tc>
+          <w:tcPr>
+            <w:tcW w:type="dxa" w:w="1728"/>
+          </w:tcPr>
+          <w:p>
+            <w:r>
+              <w:t>Paragraph</w:t>
+            </w:r>
+          </w:p>
+        </w:tc>
+        <w:tc>
+          <w:tcPr>
+            <w:tcW w:type="dxa" w:w="1728"/>
+          </w:tcPr>
+          <w:p>
+            <w:r>
+              <w:t>review</w:t>
+            </w:r>
+          </w:p>
+        </w:tc>
+        <w:tc>
+          <w:tcPr>
+            <w:tcW w:type="dxa" w:w="1728"/>
+          </w:tcPr>
+          <w:p>
+            <w:r>
+              <w:t>Block contains [REVIEW] tag (AI uncertainty).</w:t>
+            </w:r>
+          </w:p>
+        </w:tc>
+        <w:tc>
+          <w:tcPr>
+            <w:tcW w:type="dxa" w:w="1728"/>
+          </w:tcPr>
+          <w:p>
+            <w:r>
+              <w:t>[REVIEW] Placeholder for Website/Content Audit Summary section. Generator not implemented.</w:t>
+            </w:r>
+          </w:p>
+        </w:tc>
+      </w:tr>
+    </w:tbl>
+    <w:p>
+      <w:pPr>
+        <w:pStyle w:val="Heading2"/>
+      </w:pPr>
+      <w:r>
+        <w:t>Section: attachments_references</w:t>
+      </w:r>
+    </w:p>
+    <w:p>
+      <w:r>
+        <w:t>Status: ok</w:t>
+      </w:r>
+    </w:p>
+    <w:p>
+      <w:r>
+        <w:t>Reason: Section present with blocks.</w:t>
+      </w:r>
+    </w:p>
+    <w:p>
+      <w:pPr>
+        <w:pStyle w:val="Heading3"/>
+      </w:pPr>
+      <w:r>
+        <w:t>Block Details</w:t>
+      </w:r>
+    </w:p>
+    <w:tbl>
+      <w:tblPr>
+        <w:tblW w:type="auto" w:w="0"/>
+        <w:tblLook w:firstColumn="1" w:firstRow="1" w:lastColumn="0" w:lastRow="0" w:noHBand="0" w:noVBand="1" w:val="04A0"/>
+      </w:tblPr>
+      <w:tblGrid>
+        <w:gridCol w:w="1728"/>
+        <w:gridCol w:w="1728"/>
+        <w:gridCol w:w="1728"/>
+        <w:gridCol w:w="1728"/>
+        <w:gridCol w:w="1728"/>
+      </w:tblGrid>
+      <w:tr>
+        <w:tc>
+          <w:tcPr>
+            <w:tcW w:type="dxa" w:w="1728"/>
+          </w:tcPr>
+          <w:p>
+            <w:r>
+              <w:t>Index</w:t>
+            </w:r>
+          </w:p>
+        </w:tc>
+        <w:tc>
+          <w:tcPr>
+            <w:tcW w:type="dxa" w:w="1728"/>
+          </w:tcPr>
+          <w:p>
+            <w:r>
+              <w:t>Type</w:t>
+            </w:r>
+          </w:p>
+        </w:tc>
+        <w:tc>
+          <w:tcPr>
+            <w:tcW w:type="dxa" w:w="1728"/>
+          </w:tcPr>
+          <w:p>
+            <w:r>
+              <w:t>Status</w:t>
+            </w:r>
+          </w:p>
+        </w:tc>
+        <w:tc>
+          <w:tcPr>
+            <w:tcW w:type="dxa" w:w="1728"/>
+          </w:tcPr>
+          <w:p>
+            <w:r>
+              <w:t>Issues</w:t>
+            </w:r>
+          </w:p>
+        </w:tc>
+        <w:tc>
+          <w:tcPr>
+            <w:tcW w:type="dxa" w:w="1728"/>
+          </w:tcPr>
+          <w:p>
+            <w:r>
+              <w:t>Text</w:t>
+            </w:r>
+          </w:p>
+        </w:tc>
+      </w:tr>
+      <w:tr>
+        <w:tc>
+          <w:tcPr>
+            <w:tcW w:type="dxa" w:w="1728"/>
+          </w:tcPr>
+          <w:p>
+            <w:r>
+              <w:t>0</w:t>
+            </w:r>
+          </w:p>
+        </w:tc>
+        <w:tc>
+          <w:tcPr>
+            <w:tcW w:type="dxa" w:w="1728"/>
+          </w:tcPr>
+          <w:p>
+            <w:r>
+              <w:t>Bullets</w:t>
+            </w:r>
+          </w:p>
+        </w:tc>
+        <w:tc>
+          <w:tcPr>
+            <w:tcW w:type="dxa" w:w="1728"/>
+          </w:tcPr>
+          <w:p>
+            <w:r>
+              <w:t>ok</w:t>
+            </w:r>
+          </w:p>
+        </w:tc>
+        <w:tc>
+          <w:tcPr>
+            <w:tcW w:type="dxa" w:w="1728"/>
+          </w:tcPr>
+          <w:p>
+            <w:r/>
+          </w:p>
+        </w:tc>
+        <w:tc>
+          <w:tcPr>
+            <w:tcW w:type="dxa" w:w="1728"/>
+          </w:tcPr>
+          <w:p>
+            <w:r/>
+          </w:p>
+        </w:tc>
+      </w:tr>
+    </w:tbl>
     <w:p>
       <w:pPr>
         <w:pStyle w:val="Heading2"/>
@@ -426,8 +1998,147 @@
           </w:tcPr>
           <w:p>
             <w:r>
-              <w:t>UCARI offers a comprehensive range of intolerance tests to help individuals and pets identify the nu</w:t>
+              <w:t>Acme Corp operates in a competitive market landscape with various players vying for market share. As</w:t>
             </w:r>
+          </w:p>
+        </w:tc>
+      </w:tr>
+    </w:tbl>
+    <w:p>
+      <w:pPr>
+        <w:pStyle w:val="Heading2"/>
+      </w:pPr>
+      <w:r>
+        <w:t>Section: channel_opportunities</w:t>
+      </w:r>
+    </w:p>
+    <w:p>
+      <w:r>
+        <w:t>Status: ok</w:t>
+      </w:r>
+    </w:p>
+    <w:p>
+      <w:r>
+        <w:t>Reason: Section present with blocks.</w:t>
+      </w:r>
+    </w:p>
+    <w:p>
+      <w:pPr>
+        <w:pStyle w:val="Heading3"/>
+      </w:pPr>
+      <w:r>
+        <w:t>Block Details</w:t>
+      </w:r>
+    </w:p>
+    <w:tbl>
+      <w:tblPr>
+        <w:tblW w:type="auto" w:w="0"/>
+        <w:tblLook w:firstColumn="1" w:firstRow="1" w:lastColumn="0" w:lastRow="0" w:noHBand="0" w:noVBand="1" w:val="04A0"/>
+      </w:tblPr>
+      <w:tblGrid>
+        <w:gridCol w:w="1728"/>
+        <w:gridCol w:w="1728"/>
+        <w:gridCol w:w="1728"/>
+        <w:gridCol w:w="1728"/>
+        <w:gridCol w:w="1728"/>
+      </w:tblGrid>
+      <w:tr>
+        <w:tc>
+          <w:tcPr>
+            <w:tcW w:type="dxa" w:w="1728"/>
+          </w:tcPr>
+          <w:p>
+            <w:r>
+              <w:t>Index</w:t>
+            </w:r>
+          </w:p>
+        </w:tc>
+        <w:tc>
+          <w:tcPr>
+            <w:tcW w:type="dxa" w:w="1728"/>
+          </w:tcPr>
+          <w:p>
+            <w:r>
+              <w:t>Type</w:t>
+            </w:r>
+          </w:p>
+        </w:tc>
+        <w:tc>
+          <w:tcPr>
+            <w:tcW w:type="dxa" w:w="1728"/>
+          </w:tcPr>
+          <w:p>
+            <w:r>
+              <w:t>Status</w:t>
+            </w:r>
+          </w:p>
+        </w:tc>
+        <w:tc>
+          <w:tcPr>
+            <w:tcW w:type="dxa" w:w="1728"/>
+          </w:tcPr>
+          <w:p>
+            <w:r>
+              <w:t>Issues</w:t>
+            </w:r>
+          </w:p>
+        </w:tc>
+        <w:tc>
+          <w:tcPr>
+            <w:tcW w:type="dxa" w:w="1728"/>
+          </w:tcPr>
+          <w:p>
+            <w:r>
+              <w:t>Text</w:t>
+            </w:r>
+          </w:p>
+        </w:tc>
+      </w:tr>
+      <w:tr>
+        <w:tc>
+          <w:tcPr>
+            <w:tcW w:type="dxa" w:w="1728"/>
+          </w:tcPr>
+          <w:p>
+            <w:r>
+              <w:t>0</w:t>
+            </w:r>
+          </w:p>
+        </w:tc>
+        <w:tc>
+          <w:tcPr>
+            <w:tcW w:type="dxa" w:w="1728"/>
+          </w:tcPr>
+          <w:p>
+            <w:r>
+              <w:t>Table</w:t>
+            </w:r>
+          </w:p>
+        </w:tc>
+        <w:tc>
+          <w:tcPr>
+            <w:tcW w:type="dxa" w:w="1728"/>
+          </w:tcPr>
+          <w:p>
+            <w:r>
+              <w:t>ok</w:t>
+            </w:r>
+          </w:p>
+        </w:tc>
+        <w:tc>
+          <w:tcPr>
+            <w:tcW w:type="dxa" w:w="1728"/>
+          </w:tcPr>
+          <w:p>
+            <w:r/>
+          </w:p>
+        </w:tc>
+        <w:tc>
+          <w:tcPr>
+            <w:tcW w:type="dxa" w:w="1728"/>
+          </w:tcPr>
+          <w:p>
+            <w:r/>
           </w:p>
         </w:tc>
       </w:tr>
@@ -811,6 +2522,149 @@
         <w:pStyle w:val="Heading2"/>
       </w:pPr>
       <w:r>
+        <w:t>Section: industry_codes_data_broker_research</w:t>
+      </w:r>
+    </w:p>
+    <w:p>
+      <w:r>
+        <w:t>Status: ok</w:t>
+      </w:r>
+    </w:p>
+    <w:p>
+      <w:r>
+        <w:t>Reason: Section present with blocks.</w:t>
+      </w:r>
+    </w:p>
+    <w:p>
+      <w:pPr>
+        <w:pStyle w:val="Heading3"/>
+      </w:pPr>
+      <w:r>
+        <w:t>Block Details</w:t>
+      </w:r>
+    </w:p>
+    <w:tbl>
+      <w:tblPr>
+        <w:tblW w:type="auto" w:w="0"/>
+        <w:tblLook w:firstColumn="1" w:firstRow="1" w:lastColumn="0" w:lastRow="0" w:noHBand="0" w:noVBand="1" w:val="04A0"/>
+      </w:tblPr>
+      <w:tblGrid>
+        <w:gridCol w:w="1728"/>
+        <w:gridCol w:w="1728"/>
+        <w:gridCol w:w="1728"/>
+        <w:gridCol w:w="1728"/>
+        <w:gridCol w:w="1728"/>
+      </w:tblGrid>
+      <w:tr>
+        <w:tc>
+          <w:tcPr>
+            <w:tcW w:type="dxa" w:w="1728"/>
+          </w:tcPr>
+          <w:p>
+            <w:r>
+              <w:t>Index</w:t>
+            </w:r>
+          </w:p>
+        </w:tc>
+        <w:tc>
+          <w:tcPr>
+            <w:tcW w:type="dxa" w:w="1728"/>
+          </w:tcPr>
+          <w:p>
+            <w:r>
+              <w:t>Type</w:t>
+            </w:r>
+          </w:p>
+        </w:tc>
+        <w:tc>
+          <w:tcPr>
+            <w:tcW w:type="dxa" w:w="1728"/>
+          </w:tcPr>
+          <w:p>
+            <w:r>
+              <w:t>Status</w:t>
+            </w:r>
+          </w:p>
+        </w:tc>
+        <w:tc>
+          <w:tcPr>
+            <w:tcW w:type="dxa" w:w="1728"/>
+          </w:tcPr>
+          <w:p>
+            <w:r>
+              <w:t>Issues</w:t>
+            </w:r>
+          </w:p>
+        </w:tc>
+        <w:tc>
+          <w:tcPr>
+            <w:tcW w:type="dxa" w:w="1728"/>
+          </w:tcPr>
+          <w:p>
+            <w:r>
+              <w:t>Text</w:t>
+            </w:r>
+          </w:p>
+        </w:tc>
+      </w:tr>
+      <w:tr>
+        <w:tc>
+          <w:tcPr>
+            <w:tcW w:type="dxa" w:w="1728"/>
+          </w:tcPr>
+          <w:p>
+            <w:r>
+              <w:t>0</w:t>
+            </w:r>
+          </w:p>
+        </w:tc>
+        <w:tc>
+          <w:tcPr>
+            <w:tcW w:type="dxa" w:w="1728"/>
+          </w:tcPr>
+          <w:p>
+            <w:r>
+              <w:t>Paragraph</w:t>
+            </w:r>
+          </w:p>
+        </w:tc>
+        <w:tc>
+          <w:tcPr>
+            <w:tcW w:type="dxa" w:w="1728"/>
+          </w:tcPr>
+          <w:p>
+            <w:r>
+              <w:t>review</w:t>
+            </w:r>
+          </w:p>
+        </w:tc>
+        <w:tc>
+          <w:tcPr>
+            <w:tcW w:type="dxa" w:w="1728"/>
+          </w:tcPr>
+          <w:p>
+            <w:r>
+              <w:t>Block contains [REVIEW] tag (AI uncertainty).</w:t>
+            </w:r>
+          </w:p>
+        </w:tc>
+        <w:tc>
+          <w:tcPr>
+            <w:tcW w:type="dxa" w:w="1728"/>
+          </w:tcPr>
+          <w:p>
+            <w:r>
+              <w:t>[REVIEW] Placeholder for Industry Codes &amp; Data Broker Research section. Generator not implemented.</w:t>
+            </w:r>
+          </w:p>
+        </w:tc>
+      </w:tr>
+    </w:tbl>
+    <w:p>
+      <w:pPr>
+        <w:pStyle w:val="Heading2"/>
+      </w:pPr>
+      <w:r>
         <w:t>Section: brand_archetypes</w:t>
       </w:r>
     </w:p>
@@ -1128,7 +2982,7 @@
           </w:tcPr>
           <w:p>
             <w:r>
-              <w:t>Crafting the UCARI Brand Voice</w:t>
+              <w:t>Brand Voice</w:t>
             </w:r>
           </w:p>
         </w:tc>
@@ -1178,7 +3032,7 @@
           </w:tcPr>
           <w:p>
             <w:r>
-              <w:t>At UCARI, we believe in empowering you to feel your best and live your best life. Our intolerance te</w:t>
+              <w:t>Acme Corp's brand voice is bold, innovative, and forward-thinking. We speak with authority and confi</w:t>
             </w:r>
           </w:p>
         </w:tc>
@@ -1189,24 +3043,287 @@
         <w:pStyle w:val="Heading2"/>
       </w:pPr>
       <w:r>
-        <w:t>Section: content</w:t>
+        <w:t>Section: client_dos_donts</w:t>
       </w:r>
     </w:p>
     <w:p>
       <w:r>
-        <w:t>Status: missing</w:t>
+        <w:t>Status: ok</w:t>
       </w:r>
     </w:p>
     <w:p>
       <w:r>
-        <w:t>Reason: Section not present in output.</w:t>
+        <w:t>Reason: Section present with blocks.</w:t>
+      </w:r>
+    </w:p>
+    <w:p>
+      <w:pPr>
+        <w:pStyle w:val="Heading3"/>
+      </w:pPr>
+      <w:r>
+        <w:t>Block Details</w:t>
+      </w:r>
+    </w:p>
+    <w:tbl>
+      <w:tblPr>
+        <w:tblW w:type="auto" w:w="0"/>
+        <w:tblLook w:firstColumn="1" w:firstRow="1" w:lastColumn="0" w:lastRow="0" w:noHBand="0" w:noVBand="1" w:val="04A0"/>
+      </w:tblPr>
+      <w:tblGrid>
+        <w:gridCol w:w="1728"/>
+        <w:gridCol w:w="1728"/>
+        <w:gridCol w:w="1728"/>
+        <w:gridCol w:w="1728"/>
+        <w:gridCol w:w="1728"/>
+      </w:tblGrid>
+      <w:tr>
+        <w:tc>
+          <w:tcPr>
+            <w:tcW w:type="dxa" w:w="1728"/>
+          </w:tcPr>
+          <w:p>
+            <w:r>
+              <w:t>Index</w:t>
+            </w:r>
+          </w:p>
+        </w:tc>
+        <w:tc>
+          <w:tcPr>
+            <w:tcW w:type="dxa" w:w="1728"/>
+          </w:tcPr>
+          <w:p>
+            <w:r>
+              <w:t>Type</w:t>
+            </w:r>
+          </w:p>
+        </w:tc>
+        <w:tc>
+          <w:tcPr>
+            <w:tcW w:type="dxa" w:w="1728"/>
+          </w:tcPr>
+          <w:p>
+            <w:r>
+              <w:t>Status</w:t>
+            </w:r>
+          </w:p>
+        </w:tc>
+        <w:tc>
+          <w:tcPr>
+            <w:tcW w:type="dxa" w:w="1728"/>
+          </w:tcPr>
+          <w:p>
+            <w:r>
+              <w:t>Issues</w:t>
+            </w:r>
+          </w:p>
+        </w:tc>
+        <w:tc>
+          <w:tcPr>
+            <w:tcW w:type="dxa" w:w="1728"/>
+          </w:tcPr>
+          <w:p>
+            <w:r>
+              <w:t>Text</w:t>
+            </w:r>
+          </w:p>
+        </w:tc>
+      </w:tr>
+      <w:tr>
+        <w:tc>
+          <w:tcPr>
+            <w:tcW w:type="dxa" w:w="1728"/>
+          </w:tcPr>
+          <w:p>
+            <w:r>
+              <w:t>0</w:t>
+            </w:r>
+          </w:p>
+        </w:tc>
+        <w:tc>
+          <w:tcPr>
+            <w:tcW w:type="dxa" w:w="1728"/>
+          </w:tcPr>
+          <w:p>
+            <w:r>
+              <w:t>Paragraph</w:t>
+            </w:r>
+          </w:p>
+        </w:tc>
+        <w:tc>
+          <w:tcPr>
+            <w:tcW w:type="dxa" w:w="1728"/>
+          </w:tcPr>
+          <w:p>
+            <w:r>
+              <w:t>review</w:t>
+            </w:r>
+          </w:p>
+        </w:tc>
+        <w:tc>
+          <w:tcPr>
+            <w:tcW w:type="dxa" w:w="1728"/>
+          </w:tcPr>
+          <w:p>
+            <w:r>
+              <w:t>Block contains [REVIEW] tag (AI uncertainty).</w:t>
+            </w:r>
+          </w:p>
+        </w:tc>
+        <w:tc>
+          <w:tcPr>
+            <w:tcW w:type="dxa" w:w="1728"/>
+          </w:tcPr>
+          <w:p>
+            <w:r>
+              <w:t>[REVIEW] Placeholder for Client Do’s &amp; Don’ts section. Generator not implemented.</w:t>
+            </w:r>
+          </w:p>
+        </w:tc>
+      </w:tr>
+    </w:tbl>
+    <w:p>
+      <w:pPr>
+        <w:pStyle w:val="Heading2"/>
+      </w:pPr>
+      <w:r>
+        <w:t>Section: content_keyword_strategy</w:t>
       </w:r>
     </w:p>
     <w:p>
       <w:r>
-        <w:t>No blocks found in this section.</w:t>
+        <w:t>Status: ok</w:t>
       </w:r>
     </w:p>
+    <w:p>
+      <w:r>
+        <w:t>Reason: Section present with blocks.</w:t>
+      </w:r>
+    </w:p>
+    <w:p>
+      <w:pPr>
+        <w:pStyle w:val="Heading3"/>
+      </w:pPr>
+      <w:r>
+        <w:t>Block Details</w:t>
+      </w:r>
+    </w:p>
+    <w:tbl>
+      <w:tblPr>
+        <w:tblW w:type="auto" w:w="0"/>
+        <w:tblLook w:firstColumn="1" w:firstRow="1" w:lastColumn="0" w:lastRow="0" w:noHBand="0" w:noVBand="1" w:val="04A0"/>
+      </w:tblPr>
+      <w:tblGrid>
+        <w:gridCol w:w="1728"/>
+        <w:gridCol w:w="1728"/>
+        <w:gridCol w:w="1728"/>
+        <w:gridCol w:w="1728"/>
+        <w:gridCol w:w="1728"/>
+      </w:tblGrid>
+      <w:tr>
+        <w:tc>
+          <w:tcPr>
+            <w:tcW w:type="dxa" w:w="1728"/>
+          </w:tcPr>
+          <w:p>
+            <w:r>
+              <w:t>Index</w:t>
+            </w:r>
+          </w:p>
+        </w:tc>
+        <w:tc>
+          <w:tcPr>
+            <w:tcW w:type="dxa" w:w="1728"/>
+          </w:tcPr>
+          <w:p>
+            <w:r>
+              <w:t>Type</w:t>
+            </w:r>
+          </w:p>
+        </w:tc>
+        <w:tc>
+          <w:tcPr>
+            <w:tcW w:type="dxa" w:w="1728"/>
+          </w:tcPr>
+          <w:p>
+            <w:r>
+              <w:t>Status</w:t>
+            </w:r>
+          </w:p>
+        </w:tc>
+        <w:tc>
+          <w:tcPr>
+            <w:tcW w:type="dxa" w:w="1728"/>
+          </w:tcPr>
+          <w:p>
+            <w:r>
+              <w:t>Issues</w:t>
+            </w:r>
+          </w:p>
+        </w:tc>
+        <w:tc>
+          <w:tcPr>
+            <w:tcW w:type="dxa" w:w="1728"/>
+          </w:tcPr>
+          <w:p>
+            <w:r>
+              <w:t>Text</w:t>
+            </w:r>
+          </w:p>
+        </w:tc>
+      </w:tr>
+      <w:tr>
+        <w:tc>
+          <w:tcPr>
+            <w:tcW w:type="dxa" w:w="1728"/>
+          </w:tcPr>
+          <w:p>
+            <w:r>
+              <w:t>0</w:t>
+            </w:r>
+          </w:p>
+        </w:tc>
+        <w:tc>
+          <w:tcPr>
+            <w:tcW w:type="dxa" w:w="1728"/>
+          </w:tcPr>
+          <w:p>
+            <w:r>
+              <w:t>Paragraph</w:t>
+            </w:r>
+          </w:p>
+        </w:tc>
+        <w:tc>
+          <w:tcPr>
+            <w:tcW w:type="dxa" w:w="1728"/>
+          </w:tcPr>
+          <w:p>
+            <w:r>
+              <w:t>review</w:t>
+            </w:r>
+          </w:p>
+        </w:tc>
+        <w:tc>
+          <w:tcPr>
+            <w:tcW w:type="dxa" w:w="1728"/>
+          </w:tcPr>
+          <w:p>
+            <w:r>
+              <w:t>Block contains [REVIEW] tag (AI uncertainty).</w:t>
+            </w:r>
+          </w:p>
+        </w:tc>
+        <w:tc>
+          <w:tcPr>
+            <w:tcW w:type="dxa" w:w="1728"/>
+          </w:tcPr>
+          <w:p>
+            <w:r>
+              <w:t>[REVIEW] Placeholder for Content &amp; Keyword Strategy section. Generator not implemented.</w:t>
+            </w:r>
+          </w:p>
+        </w:tc>
+      </w:tr>
+    </w:tbl>
     <w:p>
       <w:pPr>
         <w:pStyle w:val="Heading2"/>
@@ -1314,7 +3431,7 @@
           </w:tcPr>
           <w:p>
             <w:r>
-              <w:t>Subhead</w:t>
+              <w:t>Paragraph</w:t>
             </w:r>
           </w:p>
         </w:tc>
@@ -1324,7 +3441,7 @@
           </w:tcPr>
           <w:p>
             <w:r>
-              <w:t>ok</w:t>
+              <w:t>review</w:t>
             </w:r>
           </w:p>
         </w:tc>
@@ -1333,16 +3450,109 @@
             <w:tcW w:type="dxa" w:w="1728"/>
           </w:tcPr>
           <w:p>
-            <w:r/>
-          </w:p>
-        </w:tc>
-        <w:tc>
-          <w:tcPr>
-            <w:tcW w:type="dxa" w:w="1728"/>
-          </w:tcPr>
-          <w:p>
             <w:r>
-              <w:t>Social Strategy</w:t>
+              <w:t>Block contains [REVIEW] tag (AI uncertainty).</w:t>
+            </w:r>
+          </w:p>
+        </w:tc>
+        <w:tc>
+          <w:tcPr>
+            <w:tcW w:type="dxa" w:w="1728"/>
+          </w:tcPr>
+          <w:p>
+            <w:r>
+              <w:t>[REVIEW] Placeholder for Social Strategy section. Generator not implemented.</w:t>
+            </w:r>
+          </w:p>
+        </w:tc>
+      </w:tr>
+    </w:tbl>
+    <w:p>
+      <w:pPr>
+        <w:pStyle w:val="Heading2"/>
+      </w:pPr>
+      <w:r>
+        <w:t>Section: social_production_checklist</w:t>
+      </w:r>
+    </w:p>
+    <w:p>
+      <w:r>
+        <w:t>Status: ok</w:t>
+      </w:r>
+    </w:p>
+    <w:p>
+      <w:r>
+        <w:t>Reason: Section present with blocks.</w:t>
+      </w:r>
+    </w:p>
+    <w:p>
+      <w:pPr>
+        <w:pStyle w:val="Heading3"/>
+      </w:pPr>
+      <w:r>
+        <w:t>Block Details</w:t>
+      </w:r>
+    </w:p>
+    <w:tbl>
+      <w:tblPr>
+        <w:tblW w:type="auto" w:w="0"/>
+        <w:tblLook w:firstColumn="1" w:firstRow="1" w:lastColumn="0" w:lastRow="0" w:noHBand="0" w:noVBand="1" w:val="04A0"/>
+      </w:tblPr>
+      <w:tblGrid>
+        <w:gridCol w:w="1728"/>
+        <w:gridCol w:w="1728"/>
+        <w:gridCol w:w="1728"/>
+        <w:gridCol w:w="1728"/>
+        <w:gridCol w:w="1728"/>
+      </w:tblGrid>
+      <w:tr>
+        <w:tc>
+          <w:tcPr>
+            <w:tcW w:type="dxa" w:w="1728"/>
+          </w:tcPr>
+          <w:p>
+            <w:r>
+              <w:t>Index</w:t>
+            </w:r>
+          </w:p>
+        </w:tc>
+        <w:tc>
+          <w:tcPr>
+            <w:tcW w:type="dxa" w:w="1728"/>
+          </w:tcPr>
+          <w:p>
+            <w:r>
+              <w:t>Type</w:t>
+            </w:r>
+          </w:p>
+        </w:tc>
+        <w:tc>
+          <w:tcPr>
+            <w:tcW w:type="dxa" w:w="1728"/>
+          </w:tcPr>
+          <w:p>
+            <w:r>
+              <w:t>Status</w:t>
+            </w:r>
+          </w:p>
+        </w:tc>
+        <w:tc>
+          <w:tcPr>
+            <w:tcW w:type="dxa" w:w="1728"/>
+          </w:tcPr>
+          <w:p>
+            <w:r>
+              <w:t>Issues</w:t>
+            </w:r>
+          </w:p>
+        </w:tc>
+        <w:tc>
+          <w:tcPr>
+            <w:tcW w:type="dxa" w:w="1728"/>
+          </w:tcPr>
+          <w:p>
+            <w:r>
+              <w:t>Text</w:t>
             </w:r>
           </w:p>
         </w:tc>
@@ -1354,7 +3564,7 @@
           </w:tcPr>
           <w:p>
             <w:r>
-              <w:t>1</w:t>
+              <w:t>0</w:t>
             </w:r>
           </w:p>
         </w:tc>
@@ -1374,7 +3584,7 @@
           </w:tcPr>
           <w:p>
             <w:r>
-              <w:t>ok</w:t>
+              <w:t>review</w:t>
             </w:r>
           </w:p>
         </w:tc>
@@ -1383,16 +3593,304 @@
             <w:tcW w:type="dxa" w:w="1728"/>
           </w:tcPr>
           <w:p>
-            <w:r/>
-          </w:p>
-        </w:tc>
-        <w:tc>
-          <w:tcPr>
-            <w:tcW w:type="dxa" w:w="1728"/>
-          </w:tcPr>
-          <w:p>
             <w:r>
-              <w:t>UCARI's social strategy focuses on engaging with our audience to raise awareness about the importanc</w:t>
+              <w:t>Block contains [REVIEW] tag (AI uncertainty).</w:t>
+            </w:r>
+          </w:p>
+        </w:tc>
+        <w:tc>
+          <w:tcPr>
+            <w:tcW w:type="dxa" w:w="1728"/>
+          </w:tcPr>
+          <w:p>
+            <w:r>
+              <w:t>[REVIEW] Placeholder for Social Production Checklist section. Generator not implemented.</w:t>
+            </w:r>
+          </w:p>
+        </w:tc>
+      </w:tr>
+    </w:tbl>
+    <w:p>
+      <w:pPr>
+        <w:pStyle w:val="Heading2"/>
+      </w:pPr>
+      <w:r>
+        <w:t>Section: campaign_structure</w:t>
+      </w:r>
+    </w:p>
+    <w:p>
+      <w:r>
+        <w:t>Status: ok</w:t>
+      </w:r>
+    </w:p>
+    <w:p>
+      <w:r>
+        <w:t>Reason: Section present with blocks.</w:t>
+      </w:r>
+    </w:p>
+    <w:p>
+      <w:pPr>
+        <w:pStyle w:val="Heading3"/>
+      </w:pPr>
+      <w:r>
+        <w:t>Block Details</w:t>
+      </w:r>
+    </w:p>
+    <w:tbl>
+      <w:tblPr>
+        <w:tblW w:type="auto" w:w="0"/>
+        <w:tblLook w:firstColumn="1" w:firstRow="1" w:lastColumn="0" w:lastRow="0" w:noHBand="0" w:noVBand="1" w:val="04A0"/>
+      </w:tblPr>
+      <w:tblGrid>
+        <w:gridCol w:w="1728"/>
+        <w:gridCol w:w="1728"/>
+        <w:gridCol w:w="1728"/>
+        <w:gridCol w:w="1728"/>
+        <w:gridCol w:w="1728"/>
+      </w:tblGrid>
+      <w:tr>
+        <w:tc>
+          <w:tcPr>
+            <w:tcW w:type="dxa" w:w="1728"/>
+          </w:tcPr>
+          <w:p>
+            <w:r>
+              <w:t>Index</w:t>
+            </w:r>
+          </w:p>
+        </w:tc>
+        <w:tc>
+          <w:tcPr>
+            <w:tcW w:type="dxa" w:w="1728"/>
+          </w:tcPr>
+          <w:p>
+            <w:r>
+              <w:t>Type</w:t>
+            </w:r>
+          </w:p>
+        </w:tc>
+        <w:tc>
+          <w:tcPr>
+            <w:tcW w:type="dxa" w:w="1728"/>
+          </w:tcPr>
+          <w:p>
+            <w:r>
+              <w:t>Status</w:t>
+            </w:r>
+          </w:p>
+        </w:tc>
+        <w:tc>
+          <w:tcPr>
+            <w:tcW w:type="dxa" w:w="1728"/>
+          </w:tcPr>
+          <w:p>
+            <w:r>
+              <w:t>Issues</w:t>
+            </w:r>
+          </w:p>
+        </w:tc>
+        <w:tc>
+          <w:tcPr>
+            <w:tcW w:type="dxa" w:w="1728"/>
+          </w:tcPr>
+          <w:p>
+            <w:r>
+              <w:t>Text</w:t>
+            </w:r>
+          </w:p>
+        </w:tc>
+      </w:tr>
+      <w:tr>
+        <w:tc>
+          <w:tcPr>
+            <w:tcW w:type="dxa" w:w="1728"/>
+          </w:tcPr>
+          <w:p>
+            <w:r>
+              <w:t>0</w:t>
+            </w:r>
+          </w:p>
+        </w:tc>
+        <w:tc>
+          <w:tcPr>
+            <w:tcW w:type="dxa" w:w="1728"/>
+          </w:tcPr>
+          <w:p>
+            <w:r>
+              <w:t>Paragraph</w:t>
+            </w:r>
+          </w:p>
+        </w:tc>
+        <w:tc>
+          <w:tcPr>
+            <w:tcW w:type="dxa" w:w="1728"/>
+          </w:tcPr>
+          <w:p>
+            <w:r>
+              <w:t>review</w:t>
+            </w:r>
+          </w:p>
+        </w:tc>
+        <w:tc>
+          <w:tcPr>
+            <w:tcW w:type="dxa" w:w="1728"/>
+          </w:tcPr>
+          <w:p>
+            <w:r>
+              <w:t>Block contains [REVIEW] tag (AI uncertainty).</w:t>
+            </w:r>
+          </w:p>
+        </w:tc>
+        <w:tc>
+          <w:tcPr>
+            <w:tcW w:type="dxa" w:w="1728"/>
+          </w:tcPr>
+          <w:p>
+            <w:r>
+              <w:t>[REVIEW] Placeholder for Campaign Structure section. Generator not implemented.</w:t>
+            </w:r>
+          </w:p>
+        </w:tc>
+      </w:tr>
+    </w:tbl>
+    <w:p>
+      <w:pPr>
+        <w:pStyle w:val="Heading2"/>
+      </w:pPr>
+      <w:r>
+        <w:t>Section: landing_page_strategy</w:t>
+      </w:r>
+    </w:p>
+    <w:p>
+      <w:r>
+        <w:t>Status: ok</w:t>
+      </w:r>
+    </w:p>
+    <w:p>
+      <w:r>
+        <w:t>Reason: Section present with blocks.</w:t>
+      </w:r>
+    </w:p>
+    <w:p>
+      <w:pPr>
+        <w:pStyle w:val="Heading3"/>
+      </w:pPr>
+      <w:r>
+        <w:t>Block Details</w:t>
+      </w:r>
+    </w:p>
+    <w:tbl>
+      <w:tblPr>
+        <w:tblW w:type="auto" w:w="0"/>
+        <w:tblLook w:firstColumn="1" w:firstRow="1" w:lastColumn="0" w:lastRow="0" w:noHBand="0" w:noVBand="1" w:val="04A0"/>
+      </w:tblPr>
+      <w:tblGrid>
+        <w:gridCol w:w="1728"/>
+        <w:gridCol w:w="1728"/>
+        <w:gridCol w:w="1728"/>
+        <w:gridCol w:w="1728"/>
+        <w:gridCol w:w="1728"/>
+      </w:tblGrid>
+      <w:tr>
+        <w:tc>
+          <w:tcPr>
+            <w:tcW w:type="dxa" w:w="1728"/>
+          </w:tcPr>
+          <w:p>
+            <w:r>
+              <w:t>Index</w:t>
+            </w:r>
+          </w:p>
+        </w:tc>
+        <w:tc>
+          <w:tcPr>
+            <w:tcW w:type="dxa" w:w="1728"/>
+          </w:tcPr>
+          <w:p>
+            <w:r>
+              <w:t>Type</w:t>
+            </w:r>
+          </w:p>
+        </w:tc>
+        <w:tc>
+          <w:tcPr>
+            <w:tcW w:type="dxa" w:w="1728"/>
+          </w:tcPr>
+          <w:p>
+            <w:r>
+              <w:t>Status</w:t>
+            </w:r>
+          </w:p>
+        </w:tc>
+        <w:tc>
+          <w:tcPr>
+            <w:tcW w:type="dxa" w:w="1728"/>
+          </w:tcPr>
+          <w:p>
+            <w:r>
+              <w:t>Issues</w:t>
+            </w:r>
+          </w:p>
+        </w:tc>
+        <w:tc>
+          <w:tcPr>
+            <w:tcW w:type="dxa" w:w="1728"/>
+          </w:tcPr>
+          <w:p>
+            <w:r>
+              <w:t>Text</w:t>
+            </w:r>
+          </w:p>
+        </w:tc>
+      </w:tr>
+      <w:tr>
+        <w:tc>
+          <w:tcPr>
+            <w:tcW w:type="dxa" w:w="1728"/>
+          </w:tcPr>
+          <w:p>
+            <w:r>
+              <w:t>0</w:t>
+            </w:r>
+          </w:p>
+        </w:tc>
+        <w:tc>
+          <w:tcPr>
+            <w:tcW w:type="dxa" w:w="1728"/>
+          </w:tcPr>
+          <w:p>
+            <w:r>
+              <w:t>Paragraph</w:t>
+            </w:r>
+          </w:p>
+        </w:tc>
+        <w:tc>
+          <w:tcPr>
+            <w:tcW w:type="dxa" w:w="1728"/>
+          </w:tcPr>
+          <w:p>
+            <w:r>
+              <w:t>review</w:t>
+            </w:r>
+          </w:p>
+        </w:tc>
+        <w:tc>
+          <w:tcPr>
+            <w:tcW w:type="dxa" w:w="1728"/>
+          </w:tcPr>
+          <w:p>
+            <w:r>
+              <w:t>Block contains [REVIEW] tag (AI uncertainty).</w:t>
+            </w:r>
+          </w:p>
+        </w:tc>
+        <w:tc>
+          <w:tcPr>
+            <w:tcW w:type="dxa" w:w="1728"/>
+          </w:tcPr>
+          <w:p>
+            <w:r>
+              <w:t>[REVIEW] Placeholder for Landing Page Strategy section. Generator not implemented.</w:t>
             </w:r>
           </w:p>
         </w:tc>
@@ -1505,7 +4003,7 @@
           </w:tcPr>
           <w:p>
             <w:r>
-              <w:t>Checklist</w:t>
+              <w:t>Paragraph</w:t>
             </w:r>
           </w:p>
         </w:tc>
@@ -1515,7 +4013,7 @@
           </w:tcPr>
           <w:p>
             <w:r>
-              <w:t>ok</w:t>
+              <w:t>review</w:t>
             </w:r>
           </w:p>
         </w:tc>
@@ -1524,65 +4022,23 @@
             <w:tcW w:type="dxa" w:w="1728"/>
           </w:tcPr>
           <w:p>
-            <w:r/>
-          </w:p>
-        </w:tc>
-        <w:tc>
-          <w:tcPr>
-            <w:tcW w:type="dxa" w:w="1728"/>
-          </w:tcPr>
-          <w:p>
-            <w:r/>
+            <w:r>
+              <w:t>Block contains [REVIEW] tag (AI uncertainty).</w:t>
+            </w:r>
+          </w:p>
+        </w:tc>
+        <w:tc>
+          <w:tcPr>
+            <w:tcW w:type="dxa" w:w="1728"/>
+          </w:tcPr>
+          <w:p>
+            <w:r>
+              <w:t>[REVIEW] Placeholder for Engagement Framework section. Generator not implemented.</w:t>
+            </w:r>
           </w:p>
         </w:tc>
       </w:tr>
     </w:tbl>
-    <w:p>
-      <w:pPr>
-        <w:pStyle w:val="Heading2"/>
-      </w:pPr>
-      <w:r>
-        <w:t>Section: references</w:t>
-      </w:r>
-    </w:p>
-    <w:p>
-      <w:r>
-        <w:t>Status: missing</w:t>
-      </w:r>
-    </w:p>
-    <w:p>
-      <w:r>
-        <w:t>Reason: Section not present in output.</w:t>
-      </w:r>
-    </w:p>
-    <w:p>
-      <w:r>
-        <w:t>No blocks found in this section.</w:t>
-      </w:r>
-    </w:p>
-    <w:p>
-      <w:pPr>
-        <w:pStyle w:val="Heading2"/>
-      </w:pPr>
-      <w:r>
-        <w:t>Section: engagement_index</w:t>
-      </w:r>
-    </w:p>
-    <w:p>
-      <w:r>
-        <w:t>Status: missing</w:t>
-      </w:r>
-    </w:p>
-    <w:p>
-      <w:r>
-        <w:t>Reason: Section not present in output.</w:t>
-      </w:r>
-    </w:p>
-    <w:p>
-      <w:r>
-        <w:t>No blocks found in this section.</w:t>
-      </w:r>
-    </w:p>
     <w:sectPr>
       <w:pgSz w:w="12240" w:h="15840"/>
       <w:pgMar w:top="1440" w:right="1800" w:bottom="1440" w:left="1800" w:header="720" w:footer="720" w:gutter="0"/>

</xml_diff>